<commit_message>
this is so fun wow having a great time
</commit_message>
<xml_diff>
--- a/programming_assignment_2/RESULTS.docx
+++ b/programming_assignment_2/RESULTS.docx
@@ -14,117 +14,79 @@
           <w:sz w:val="24"/>
           <w:szCs w:val="24"/>
         </w:rPr>
-        <w:t xml:space="preserve">As you can see above, my unit clause heuristic performs poorly compared to the base DPLL algorithm, which also does worse than others I have asked. I spent about 20+ hours on this assignment over a week and had a working solution about 5 hours </w:t>
-      </w:r>
-      <w:proofErr w:type="gramStart"/>
-      <w:r>
-        <w:rPr>
-          <w:sz w:val="24"/>
-          <w:szCs w:val="24"/>
-        </w:rPr>
-        <w:t>in, and</w:t>
-      </w:r>
-      <w:proofErr w:type="gramEnd"/>
-      <w:r>
-        <w:rPr>
-          <w:sz w:val="24"/>
-          <w:szCs w:val="24"/>
-        </w:rPr>
-        <w:t xml:space="preserve"> can’t find why it won’t work properly. I can’t tell you how many times I have reread the textbook, rewritten all my code, read lecture notes and stack overflow posts. I understand the problem completely and could recite the pseudocode and the intended behavior from memory at this point, but I am just too burnt out to continue.</w:t>
-      </w:r>
-    </w:p>
-    <w:p>
-      <w:pPr>
-        <w:rPr>
-          <w:sz w:val="24"/>
-          <w:szCs w:val="24"/>
-        </w:rPr>
-      </w:pPr>
-      <w:r>
-        <w:rPr>
-          <w:sz w:val="24"/>
-          <w:szCs w:val="24"/>
-        </w:rPr>
-        <w:t>Not expecting pity</w:t>
+        <w:t xml:space="preserve">So, I ended up resubmitting this late because my C++ solution was </w:t>
       </w:r>
       <w:r>
         <w:rPr>
           <w:sz w:val="24"/>
           <w:szCs w:val="24"/>
         </w:rPr>
-        <w:t xml:space="preserve"> in any way</w:t>
+        <w:t>Not Good</w:t>
       </w:r>
       <w:r>
         <w:rPr>
           <w:sz w:val="24"/>
           <w:szCs w:val="24"/>
         </w:rPr>
-        <w:t>, just don’t want you to think that I gave up or anything.</w:t>
-      </w:r>
-    </w:p>
-    <w:p>
-      <w:pPr>
-        <w:rPr>
-          <w:sz w:val="24"/>
-          <w:szCs w:val="24"/>
-        </w:rPr>
-      </w:pPr>
-    </w:p>
-    <w:p>
-      <w:pPr>
-        <w:rPr>
-          <w:sz w:val="24"/>
-          <w:szCs w:val="24"/>
-        </w:rPr>
-      </w:pPr>
-      <w:r>
-        <w:rPr>
-          <w:sz w:val="24"/>
-          <w:szCs w:val="24"/>
-        </w:rPr>
-        <w:t xml:space="preserve">Regardless, </w:t>
+        <w:t>™</w:t>
       </w:r>
       <w:r>
         <w:rPr>
           <w:sz w:val="24"/>
           <w:szCs w:val="24"/>
         </w:rPr>
-        <w:t>all problems</w:t>
+        <w:t xml:space="preserve"> and I couldn’t find the issue. My new solution in python </w:t>
       </w:r>
       <w:r>
         <w:rPr>
           <w:sz w:val="24"/>
           <w:szCs w:val="24"/>
         </w:rPr>
-        <w:t xml:space="preserve"> reach proper solutions (</w:t>
+        <w:t>is certainly an</w:t>
       </w:r>
       <w:r>
         <w:rPr>
           <w:sz w:val="24"/>
           <w:szCs w:val="24"/>
         </w:rPr>
-        <w:t xml:space="preserve">or </w:t>
+        <w:t xml:space="preserve"> improvement</w:t>
       </w:r>
       <w:r>
         <w:rPr>
           <w:sz w:val="24"/>
           <w:szCs w:val="24"/>
         </w:rPr>
-        <w:t>almost all – UCH fails on a couple</w:t>
+        <w:t>, but my UCH is not perfect</w:t>
       </w:r>
       <w:r>
         <w:rPr>
           <w:sz w:val="24"/>
           <w:szCs w:val="24"/>
         </w:rPr>
-        <w:t xml:space="preserve"> longer</w:t>
+        <w:t>. I left my C++ solution in case that is wanted, but the python solution DPLL.py is what I am submitting and what my results are from. I still don’t know what I did differently in terms of logic in python, but it’s like that sometimes I guess.</w:t>
       </w:r>
+    </w:p>
+    <w:p>
+      <w:pPr>
+        <w:rPr>
+          <w:sz w:val="24"/>
+          <w:szCs w:val="24"/>
+        </w:rPr>
+      </w:pPr>
+    </w:p>
+    <w:p>
+      <w:pPr>
+        <w:rPr>
+          <w:sz w:val="24"/>
+          <w:szCs w:val="24"/>
+        </w:rPr>
+      </w:pPr>
       <w:r>
         <w:rPr>
           <w:sz w:val="24"/>
           <w:szCs w:val="24"/>
         </w:rPr>
-        <w:t xml:space="preserve"> tests), and the base DPLL performs decently. Full output transcripts can be found in the GitHub submission in the transcripts folder, named accordingly.</w:t>
+        <w:t>What I found interesting was that in some cases the UCH does indeed perform better than without, but in other cases it breaks entirely and runs an infinite loop, or just performs worse. Normal DPLL performs quite well in all cases, and I am glad I decided to redo the entire code (again) this time in Python, because it is much better. Either way, I am well beyond burnt out on this assignment.</w:t>
       </w:r>
     </w:p>
     <w:p>
@@ -200,25 +162,14 @@
                 <w:szCs w:val="24"/>
               </w:rPr>
             </w:pPr>
-            <w:proofErr w:type="gramStart"/>
-            <w:r>
-              <w:rPr>
-                <w:b/>
-                <w:bCs/>
-                <w:sz w:val="24"/>
-                <w:szCs w:val="24"/>
-              </w:rPr>
-              <w:t>./</w:t>
-            </w:r>
-            <w:proofErr w:type="gramEnd"/>
-            <w:r>
-              <w:rPr>
-                <w:b/>
-                <w:bCs/>
-                <w:sz w:val="24"/>
-                <w:szCs w:val="24"/>
-              </w:rPr>
-              <w:t xml:space="preserve">DPLL </w:t>
+            <w:r>
+              <w:rPr>
+                <w:b/>
+                <w:bCs/>
+                <w:sz w:val="24"/>
+                <w:szCs w:val="24"/>
+              </w:rPr>
+              <w:t xml:space="preserve">./DPLL </w:t>
             </w:r>
             <w:proofErr w:type="spellStart"/>
             <w:r>
@@ -246,25 +197,14 @@
                 <w:szCs w:val="24"/>
               </w:rPr>
             </w:pPr>
-            <w:proofErr w:type="gramStart"/>
-            <w:r>
-              <w:rPr>
-                <w:b/>
-                <w:bCs/>
-                <w:sz w:val="24"/>
-                <w:szCs w:val="24"/>
-              </w:rPr>
-              <w:t>./</w:t>
-            </w:r>
-            <w:proofErr w:type="gramEnd"/>
-            <w:r>
-              <w:rPr>
-                <w:b/>
-                <w:bCs/>
-                <w:sz w:val="24"/>
-                <w:szCs w:val="24"/>
-              </w:rPr>
-              <w:t xml:space="preserve">DPLL </w:t>
+            <w:r>
+              <w:rPr>
+                <w:b/>
+                <w:bCs/>
+                <w:sz w:val="24"/>
+                <w:szCs w:val="24"/>
+              </w:rPr>
+              <w:t xml:space="preserve">./DPLL </w:t>
             </w:r>
             <w:proofErr w:type="spellStart"/>
             <w:r>
@@ -284,7 +224,16 @@
                 <w:sz w:val="24"/>
                 <w:szCs w:val="24"/>
               </w:rPr>
-              <w:t xml:space="preserve"> QR</w:t>
+              <w:t xml:space="preserve"> Q</w:t>
+            </w:r>
+            <w:r>
+              <w:rPr>
+                <w:b/>
+                <w:bCs/>
+                <w:sz w:val="24"/>
+                <w:szCs w:val="24"/>
+              </w:rPr>
+              <w:t>G</w:t>
             </w:r>
           </w:p>
         </w:tc>
@@ -301,25 +250,14 @@
                 <w:szCs w:val="24"/>
               </w:rPr>
             </w:pPr>
-            <w:proofErr w:type="gramStart"/>
-            <w:r>
-              <w:rPr>
-                <w:b/>
-                <w:bCs/>
-                <w:sz w:val="24"/>
-                <w:szCs w:val="24"/>
-              </w:rPr>
-              <w:t>./</w:t>
-            </w:r>
-            <w:proofErr w:type="gramEnd"/>
-            <w:r>
-              <w:rPr>
-                <w:b/>
-                <w:bCs/>
-                <w:sz w:val="24"/>
-                <w:szCs w:val="24"/>
-              </w:rPr>
-              <w:t xml:space="preserve">DPLL </w:t>
+            <w:r>
+              <w:rPr>
+                <w:b/>
+                <w:bCs/>
+                <w:sz w:val="24"/>
+                <w:szCs w:val="24"/>
+              </w:rPr>
+              <w:t xml:space="preserve">./DPLL </w:t>
             </w:r>
             <w:proofErr w:type="spellStart"/>
             <w:r>
@@ -378,18 +316,27 @@
           </w:tcPr>
           <w:p>
             <w:pPr>
-              <w:rPr>
-                <w:sz w:val="24"/>
-                <w:szCs w:val="24"/>
-              </w:rPr>
-            </w:pPr>
-            <w:r>
-              <w:rPr>
-                <w:sz w:val="24"/>
-                <w:szCs w:val="24"/>
-              </w:rPr>
-              <w:t>130</w:t>
-            </w:r>
+              <w:spacing w:after="0" w:line="240" w:lineRule="auto"/>
+              <w:rPr>
+                <w:sz w:val="24"/>
+                <w:szCs w:val="24"/>
+              </w:rPr>
+            </w:pPr>
+            <w:r>
+              <w:rPr>
+                <w:sz w:val="24"/>
+                <w:szCs w:val="24"/>
+              </w:rPr>
+              <w:t>36</w:t>
+            </w:r>
+          </w:p>
+          <w:p>
+            <w:pPr>
+              <w:rPr>
+                <w:sz w:val="24"/>
+                <w:szCs w:val="24"/>
+              </w:rPr>
+            </w:pPr>
           </w:p>
         </w:tc>
         <w:tc>
@@ -398,18 +345,27 @@
           </w:tcPr>
           <w:p>
             <w:pPr>
-              <w:rPr>
-                <w:sz w:val="24"/>
-                <w:szCs w:val="24"/>
-              </w:rPr>
-            </w:pPr>
-            <w:r>
-              <w:rPr>
-                <w:sz w:val="24"/>
-                <w:szCs w:val="24"/>
-              </w:rPr>
-              <w:t>115</w:t>
-            </w:r>
+              <w:spacing w:after="0" w:line="240" w:lineRule="auto"/>
+              <w:rPr>
+                <w:sz w:val="24"/>
+                <w:szCs w:val="24"/>
+              </w:rPr>
+            </w:pPr>
+            <w:r>
+              <w:rPr>
+                <w:sz w:val="24"/>
+                <w:szCs w:val="24"/>
+              </w:rPr>
+              <w:t>103</w:t>
+            </w:r>
+          </w:p>
+          <w:p>
+            <w:pPr>
+              <w:rPr>
+                <w:sz w:val="24"/>
+                <w:szCs w:val="24"/>
+              </w:rPr>
+            </w:pPr>
           </w:p>
         </w:tc>
         <w:tc>
@@ -428,7 +384,7 @@
                 <w:sz w:val="24"/>
                 <w:szCs w:val="24"/>
               </w:rPr>
-              <w:t>73</w:t>
+              <w:t>135</w:t>
             </w:r>
           </w:p>
         </w:tc>
@@ -467,17 +423,33 @@
           </w:tcPr>
           <w:p>
             <w:pPr>
-              <w:rPr>
-                <w:sz w:val="24"/>
-                <w:szCs w:val="24"/>
-              </w:rPr>
-            </w:pPr>
-            <w:r>
-              <w:rPr>
-                <w:sz w:val="24"/>
-                <w:szCs w:val="24"/>
-              </w:rPr>
-              <w:t>SAB VG WAG NSWR NTR TB QG</w:t>
+              <w:spacing w:after="0" w:line="240" w:lineRule="auto"/>
+              <w:rPr>
+                <w:sz w:val="24"/>
+                <w:szCs w:val="24"/>
+              </w:rPr>
+            </w:pPr>
+            <w:r>
+              <w:rPr>
+                <w:sz w:val="24"/>
+                <w:szCs w:val="24"/>
+              </w:rPr>
+              <w:t>Satisfied (true) propositions:</w:t>
+            </w:r>
+          </w:p>
+          <w:p>
+            <w:pPr>
+              <w:rPr>
+                <w:sz w:val="24"/>
+                <w:szCs w:val="24"/>
+              </w:rPr>
+            </w:pPr>
+            <w:r>
+              <w:rPr>
+                <w:sz w:val="24"/>
+                <w:szCs w:val="24"/>
+              </w:rPr>
+              <w:t>WAR NTG QR NSWG VR SAB TR</w:t>
             </w:r>
           </w:p>
         </w:tc>
@@ -487,17 +459,33 @@
           </w:tcPr>
           <w:p>
             <w:pPr>
-              <w:rPr>
-                <w:sz w:val="24"/>
-                <w:szCs w:val="24"/>
-              </w:rPr>
-            </w:pPr>
-            <w:r>
-              <w:rPr>
-                <w:sz w:val="24"/>
-                <w:szCs w:val="24"/>
-              </w:rPr>
-              <w:t>SAB WAR VR TB NTG QR NSWG</w:t>
+              <w:spacing w:after="0" w:line="240" w:lineRule="auto"/>
+              <w:rPr>
+                <w:sz w:val="24"/>
+                <w:szCs w:val="24"/>
+              </w:rPr>
+            </w:pPr>
+            <w:r>
+              <w:rPr>
+                <w:sz w:val="24"/>
+                <w:szCs w:val="24"/>
+              </w:rPr>
+              <w:t>Satisfied (true) propositions:</w:t>
+            </w:r>
+          </w:p>
+          <w:p>
+            <w:pPr>
+              <w:rPr>
+                <w:sz w:val="24"/>
+                <w:szCs w:val="24"/>
+              </w:rPr>
+            </w:pPr>
+            <w:r>
+              <w:rPr>
+                <w:sz w:val="24"/>
+                <w:szCs w:val="24"/>
+              </w:rPr>
+              <w:t>WAG NTR QG NSWR VG SAB TR</w:t>
             </w:r>
           </w:p>
         </w:tc>
@@ -507,18 +495,27 @@
           </w:tcPr>
           <w:p>
             <w:pPr>
-              <w:rPr>
-                <w:sz w:val="24"/>
-                <w:szCs w:val="24"/>
-              </w:rPr>
-            </w:pPr>
-            <w:r>
-              <w:rPr>
-                <w:sz w:val="24"/>
-                <w:szCs w:val="24"/>
-              </w:rPr>
-              <w:t>problem is unsatisfiable</w:t>
-            </w:r>
+              <w:spacing w:after="0" w:line="240" w:lineRule="auto"/>
+              <w:rPr>
+                <w:sz w:val="24"/>
+                <w:szCs w:val="24"/>
+              </w:rPr>
+            </w:pPr>
+            <w:r>
+              <w:rPr>
+                <w:sz w:val="24"/>
+                <w:szCs w:val="24"/>
+              </w:rPr>
+              <w:t>Problem is unsatisfiable</w:t>
+            </w:r>
+          </w:p>
+          <w:p>
+            <w:pPr>
+              <w:rPr>
+                <w:sz w:val="24"/>
+                <w:szCs w:val="24"/>
+              </w:rPr>
+            </w:pPr>
           </w:p>
         </w:tc>
       </w:tr>
@@ -619,25 +616,14 @@
                 <w:szCs w:val="24"/>
               </w:rPr>
             </w:pPr>
-            <w:proofErr w:type="gramStart"/>
-            <w:r>
-              <w:rPr>
-                <w:b/>
-                <w:bCs/>
-                <w:sz w:val="24"/>
-                <w:szCs w:val="24"/>
-              </w:rPr>
-              <w:t>./</w:t>
-            </w:r>
-            <w:proofErr w:type="gramEnd"/>
-            <w:r>
-              <w:rPr>
-                <w:b/>
-                <w:bCs/>
-                <w:sz w:val="24"/>
-                <w:szCs w:val="24"/>
-              </w:rPr>
-              <w:t xml:space="preserve">DPLL </w:t>
+            <w:r>
+              <w:rPr>
+                <w:b/>
+                <w:bCs/>
+                <w:sz w:val="24"/>
+                <w:szCs w:val="24"/>
+              </w:rPr>
+              <w:t xml:space="preserve">./DPLL </w:t>
             </w:r>
             <w:proofErr w:type="spellStart"/>
             <w:r>
@@ -674,25 +660,14 @@
                 <w:szCs w:val="24"/>
               </w:rPr>
             </w:pPr>
-            <w:proofErr w:type="gramStart"/>
-            <w:r>
-              <w:rPr>
-                <w:b/>
-                <w:bCs/>
-                <w:sz w:val="24"/>
-                <w:szCs w:val="24"/>
-              </w:rPr>
-              <w:t>./</w:t>
-            </w:r>
-            <w:proofErr w:type="gramEnd"/>
-            <w:r>
-              <w:rPr>
-                <w:b/>
-                <w:bCs/>
-                <w:sz w:val="24"/>
-                <w:szCs w:val="24"/>
-              </w:rPr>
-              <w:t xml:space="preserve">DPLL </w:t>
+            <w:r>
+              <w:rPr>
+                <w:b/>
+                <w:bCs/>
+                <w:sz w:val="24"/>
+                <w:szCs w:val="24"/>
+              </w:rPr>
+              <w:t xml:space="preserve">./DPLL </w:t>
             </w:r>
             <w:proofErr w:type="spellStart"/>
             <w:r>
@@ -729,25 +704,14 @@
                 <w:szCs w:val="24"/>
               </w:rPr>
             </w:pPr>
-            <w:proofErr w:type="gramStart"/>
-            <w:r>
-              <w:rPr>
-                <w:b/>
-                <w:bCs/>
-                <w:sz w:val="24"/>
-                <w:szCs w:val="24"/>
-              </w:rPr>
-              <w:t>./</w:t>
-            </w:r>
-            <w:proofErr w:type="gramEnd"/>
-            <w:r>
-              <w:rPr>
-                <w:b/>
-                <w:bCs/>
-                <w:sz w:val="24"/>
-                <w:szCs w:val="24"/>
-              </w:rPr>
-              <w:t xml:space="preserve">DPLL </w:t>
+            <w:r>
+              <w:rPr>
+                <w:b/>
+                <w:bCs/>
+                <w:sz w:val="24"/>
+                <w:szCs w:val="24"/>
+              </w:rPr>
+              <w:t xml:space="preserve">./DPLL </w:t>
             </w:r>
             <w:proofErr w:type="spellStart"/>
             <w:r>
@@ -806,18 +770,27 @@
           </w:tcPr>
           <w:p>
             <w:pPr>
-              <w:rPr>
-                <w:sz w:val="24"/>
-                <w:szCs w:val="24"/>
-              </w:rPr>
-            </w:pPr>
-            <w:r>
-              <w:rPr>
-                <w:sz w:val="24"/>
-                <w:szCs w:val="24"/>
-              </w:rPr>
-              <w:t>201</w:t>
-            </w:r>
+              <w:spacing w:after="0" w:line="240" w:lineRule="auto"/>
+              <w:rPr>
+                <w:sz w:val="24"/>
+                <w:szCs w:val="24"/>
+              </w:rPr>
+            </w:pPr>
+            <w:r>
+              <w:rPr>
+                <w:sz w:val="24"/>
+                <w:szCs w:val="24"/>
+              </w:rPr>
+              <w:t>22</w:t>
+            </w:r>
+          </w:p>
+          <w:p>
+            <w:pPr>
+              <w:rPr>
+                <w:sz w:val="24"/>
+                <w:szCs w:val="24"/>
+              </w:rPr>
+            </w:pPr>
           </w:p>
         </w:tc>
         <w:tc>
@@ -836,7 +809,7 @@
                 <w:sz w:val="24"/>
                 <w:szCs w:val="24"/>
               </w:rPr>
-              <w:t>6299</w:t>
+              <w:t>4603</w:t>
             </w:r>
           </w:p>
         </w:tc>
@@ -856,7 +829,7 @@
                 <w:sz w:val="24"/>
                 <w:szCs w:val="24"/>
               </w:rPr>
-              <w:t>12918</w:t>
+              <w:t>Does not finish</w:t>
             </w:r>
           </w:p>
         </w:tc>
@@ -905,7 +878,7 @@
                 <w:sz w:val="24"/>
                 <w:szCs w:val="24"/>
               </w:rPr>
-              <w:t>SAB VG WAG NSWR NTR TB QG</w:t>
+              <w:t>WAR NTG QR NSWG VR SAB TR</w:t>
             </w:r>
           </w:p>
         </w:tc>
@@ -925,7 +898,7 @@
                 <w:sz w:val="24"/>
                 <w:szCs w:val="24"/>
               </w:rPr>
-              <w:t>SAB WAR VR TB NTG QR NSWG</w:t>
+              <w:t>WAG NTR QG NSWR VG SAB TR</w:t>
             </w:r>
           </w:p>
         </w:tc>
@@ -945,12 +918,20 @@
                 <w:sz w:val="24"/>
                 <w:szCs w:val="24"/>
               </w:rPr>
-              <w:t>problem is unsatisfiable</w:t>
+              <w:t>Does not finish</w:t>
             </w:r>
           </w:p>
         </w:tc>
       </w:tr>
     </w:tbl>
+    <w:p>
+      <w:pPr>
+        <w:rPr>
+          <w:sz w:val="24"/>
+          <w:szCs w:val="24"/>
+        </w:rPr>
+      </w:pPr>
+    </w:p>
     <w:p>
       <w:pPr>
         <w:rPr>
@@ -1032,25 +1013,14 @@
                 <w:szCs w:val="24"/>
               </w:rPr>
             </w:pPr>
-            <w:proofErr w:type="gramStart"/>
-            <w:r>
-              <w:rPr>
-                <w:b/>
-                <w:bCs/>
-                <w:sz w:val="24"/>
-                <w:szCs w:val="24"/>
-              </w:rPr>
-              <w:t>./</w:t>
-            </w:r>
-            <w:proofErr w:type="gramEnd"/>
-            <w:r>
-              <w:rPr>
-                <w:b/>
-                <w:bCs/>
-                <w:sz w:val="24"/>
-                <w:szCs w:val="24"/>
-              </w:rPr>
-              <w:t xml:space="preserve">DPLL </w:t>
+            <w:r>
+              <w:rPr>
+                <w:b/>
+                <w:bCs/>
+                <w:sz w:val="24"/>
+                <w:szCs w:val="24"/>
+              </w:rPr>
+              <w:t xml:space="preserve">./DPLL </w:t>
             </w:r>
             <w:proofErr w:type="spellStart"/>
             <w:r>
@@ -1087,25 +1057,14 @@
                 <w:szCs w:val="24"/>
               </w:rPr>
             </w:pPr>
-            <w:proofErr w:type="gramStart"/>
-            <w:r>
-              <w:rPr>
-                <w:b/>
-                <w:bCs/>
-                <w:sz w:val="24"/>
-                <w:szCs w:val="24"/>
-              </w:rPr>
-              <w:t>./</w:t>
-            </w:r>
-            <w:proofErr w:type="gramEnd"/>
-            <w:r>
-              <w:rPr>
-                <w:b/>
-                <w:bCs/>
-                <w:sz w:val="24"/>
-                <w:szCs w:val="24"/>
-              </w:rPr>
-              <w:t xml:space="preserve">DPLL </w:t>
+            <w:r>
+              <w:rPr>
+                <w:b/>
+                <w:bCs/>
+                <w:sz w:val="24"/>
+                <w:szCs w:val="24"/>
+              </w:rPr>
+              <w:t xml:space="preserve">./DPLL </w:t>
             </w:r>
             <w:proofErr w:type="spellStart"/>
             <w:r>
@@ -1180,27 +1139,27 @@
                 <w:sz w:val="24"/>
                 <w:szCs w:val="24"/>
               </w:rPr>
-              <w:t>2504</w:t>
-            </w:r>
-          </w:p>
-        </w:tc>
-        <w:tc>
-          <w:tcPr>
-            <w:tcW w:w="3117" w:type="dxa"/>
-          </w:tcPr>
-          <w:p>
-            <w:pPr>
-              <w:rPr>
-                <w:sz w:val="24"/>
-                <w:szCs w:val="24"/>
-              </w:rPr>
-            </w:pPr>
-            <w:r>
-              <w:rPr>
-                <w:sz w:val="24"/>
-                <w:szCs w:val="24"/>
-              </w:rPr>
-              <w:t>672</w:t>
+              <w:t>68</w:t>
+            </w:r>
+          </w:p>
+        </w:tc>
+        <w:tc>
+          <w:tcPr>
+            <w:tcW w:w="3117" w:type="dxa"/>
+          </w:tcPr>
+          <w:p>
+            <w:pPr>
+              <w:rPr>
+                <w:sz w:val="24"/>
+                <w:szCs w:val="24"/>
+              </w:rPr>
+            </w:pPr>
+            <w:r>
+              <w:rPr>
+                <w:sz w:val="24"/>
+                <w:szCs w:val="24"/>
+              </w:rPr>
+              <w:t>46</w:t>
             </w:r>
           </w:p>
         </w:tc>
@@ -1236,37 +1195,53 @@
           </w:tcPr>
           <w:p>
             <w:pPr>
-              <w:rPr>
-                <w:sz w:val="24"/>
-                <w:szCs w:val="24"/>
-              </w:rPr>
-            </w:pPr>
-            <w:r>
-              <w:rPr>
-                <w:sz w:val="24"/>
-                <w:szCs w:val="24"/>
-              </w:rPr>
-              <w:t>O3Y O2W O1W L3W L2B C1B L3B C2W O1Y C3Y L2Y L1Y L1W</w:t>
-            </w:r>
-          </w:p>
-        </w:tc>
-        <w:tc>
-          <w:tcPr>
-            <w:tcW w:w="3117" w:type="dxa"/>
-          </w:tcPr>
-          <w:p>
-            <w:pPr>
-              <w:rPr>
-                <w:sz w:val="24"/>
-                <w:szCs w:val="24"/>
-              </w:rPr>
-            </w:pPr>
-            <w:r>
-              <w:rPr>
-                <w:sz w:val="24"/>
-                <w:szCs w:val="24"/>
-              </w:rPr>
-              <w:t>O3W O2Y O1W L3Y L2W L2B C1B L3B C2Y C3W O1Y L1Y L1W</w:t>
+              <w:spacing w:after="0" w:line="240" w:lineRule="auto"/>
+              <w:rPr>
+                <w:sz w:val="24"/>
+                <w:szCs w:val="24"/>
+              </w:rPr>
+            </w:pPr>
+            <w:r>
+              <w:rPr>
+                <w:sz w:val="24"/>
+                <w:szCs w:val="24"/>
+              </w:rPr>
+              <w:t>68</w:t>
+            </w:r>
+          </w:p>
+          <w:p>
+            <w:pPr>
+              <w:rPr>
+                <w:sz w:val="24"/>
+                <w:szCs w:val="24"/>
+              </w:rPr>
+            </w:pPr>
+            <w:r>
+              <w:rPr>
+                <w:sz w:val="24"/>
+                <w:szCs w:val="24"/>
+              </w:rPr>
+              <w:t>C1B C2W C3Y L1Y L1W L2Y L2B L3W L3B O1Y O1W O2W O3Y</w:t>
+            </w:r>
+          </w:p>
+        </w:tc>
+        <w:tc>
+          <w:tcPr>
+            <w:tcW w:w="3117" w:type="dxa"/>
+          </w:tcPr>
+          <w:p>
+            <w:pPr>
+              <w:rPr>
+                <w:sz w:val="24"/>
+                <w:szCs w:val="24"/>
+              </w:rPr>
+            </w:pPr>
+            <w:r>
+              <w:rPr>
+                <w:sz w:val="24"/>
+                <w:szCs w:val="24"/>
+              </w:rPr>
+              <w:t>C1B C2Y C3W L1Y L1W L2W L2B L3Y L3B O1Y O1W O2Y O3W</w:t>
             </w:r>
           </w:p>
         </w:tc>
@@ -1383,25 +1358,14 @@
                 <w:szCs w:val="24"/>
               </w:rPr>
             </w:pPr>
-            <w:proofErr w:type="gramStart"/>
-            <w:r>
-              <w:rPr>
-                <w:b/>
-                <w:bCs/>
-                <w:sz w:val="24"/>
-                <w:szCs w:val="24"/>
-              </w:rPr>
-              <w:t>./</w:t>
-            </w:r>
-            <w:proofErr w:type="gramEnd"/>
-            <w:r>
-              <w:rPr>
-                <w:b/>
-                <w:bCs/>
-                <w:sz w:val="24"/>
-                <w:szCs w:val="24"/>
-              </w:rPr>
-              <w:t xml:space="preserve">DPLL </w:t>
+            <w:r>
+              <w:rPr>
+                <w:b/>
+                <w:bCs/>
+                <w:sz w:val="24"/>
+                <w:szCs w:val="24"/>
+              </w:rPr>
+              <w:t xml:space="preserve">./DPLL </w:t>
             </w:r>
             <w:proofErr w:type="spellStart"/>
             <w:r>
@@ -1438,25 +1402,14 @@
                 <w:szCs w:val="24"/>
               </w:rPr>
             </w:pPr>
-            <w:proofErr w:type="gramStart"/>
-            <w:r>
-              <w:rPr>
-                <w:b/>
-                <w:bCs/>
-                <w:sz w:val="24"/>
-                <w:szCs w:val="24"/>
-              </w:rPr>
-              <w:t>./</w:t>
-            </w:r>
-            <w:proofErr w:type="gramEnd"/>
-            <w:r>
-              <w:rPr>
-                <w:b/>
-                <w:bCs/>
-                <w:sz w:val="24"/>
-                <w:szCs w:val="24"/>
-              </w:rPr>
-              <w:t xml:space="preserve">DPLL </w:t>
+            <w:r>
+              <w:rPr>
+                <w:b/>
+                <w:bCs/>
+                <w:sz w:val="24"/>
+                <w:szCs w:val="24"/>
+              </w:rPr>
+              <w:t xml:space="preserve">./DPLL </w:t>
             </w:r>
             <w:proofErr w:type="spellStart"/>
             <w:r>
@@ -1522,27 +1475,27 @@
                 <w:sz w:val="24"/>
                 <w:szCs w:val="24"/>
               </w:rPr>
-              <w:t>86493</w:t>
-            </w:r>
-          </w:p>
-        </w:tc>
-        <w:tc>
-          <w:tcPr>
-            <w:tcW w:w="3117" w:type="dxa"/>
-          </w:tcPr>
-          <w:p>
-            <w:pPr>
-              <w:rPr>
-                <w:sz w:val="24"/>
-                <w:szCs w:val="24"/>
-              </w:rPr>
-            </w:pPr>
-            <w:r>
-              <w:rPr>
-                <w:sz w:val="24"/>
-                <w:szCs w:val="24"/>
-              </w:rPr>
-              <w:t>infinity</w:t>
+              <w:t>15</w:t>
+            </w:r>
+          </w:p>
+        </w:tc>
+        <w:tc>
+          <w:tcPr>
+            <w:tcW w:w="3117" w:type="dxa"/>
+          </w:tcPr>
+          <w:p>
+            <w:pPr>
+              <w:rPr>
+                <w:sz w:val="24"/>
+                <w:szCs w:val="24"/>
+              </w:rPr>
+            </w:pPr>
+            <w:r>
+              <w:rPr>
+                <w:sz w:val="24"/>
+                <w:szCs w:val="24"/>
+              </w:rPr>
+              <w:t>15</w:t>
             </w:r>
           </w:p>
         </w:tc>
@@ -1588,32 +1541,56 @@
                 <w:sz w:val="24"/>
                 <w:szCs w:val="24"/>
               </w:rPr>
-              <w:t>O3Y O2W O1W L3W L2B C1B L3B C2W O1Y C3Y L2Y L1W</w:t>
-            </w:r>
-          </w:p>
-        </w:tc>
-        <w:tc>
-          <w:tcPr>
-            <w:tcW w:w="3117" w:type="dxa"/>
-          </w:tcPr>
-          <w:p>
-            <w:pPr>
-              <w:rPr>
-                <w:sz w:val="24"/>
-                <w:szCs w:val="24"/>
-              </w:rPr>
-            </w:pPr>
-            <w:r>
-              <w:rPr>
-                <w:sz w:val="24"/>
-                <w:szCs w:val="24"/>
-              </w:rPr>
-              <w:t>?</w:t>
+              <w:t>C1B C2W C3Y L1W L2Y L3B O1Y O2W O3Y</w:t>
+            </w:r>
+          </w:p>
+        </w:tc>
+        <w:tc>
+          <w:tcPr>
+            <w:tcW w:w="3117" w:type="dxa"/>
+          </w:tcPr>
+          <w:p>
+            <w:pPr>
+              <w:rPr>
+                <w:sz w:val="24"/>
+                <w:szCs w:val="24"/>
+              </w:rPr>
+            </w:pPr>
+            <w:r>
+              <w:rPr>
+                <w:sz w:val="24"/>
+                <w:szCs w:val="24"/>
+              </w:rPr>
+              <w:t>C1B C2Y C3W L1W L2B L3B O1W O2Y O3W</w:t>
             </w:r>
           </w:p>
         </w:tc>
       </w:tr>
     </w:tbl>
+    <w:p>
+      <w:pPr>
+        <w:rPr>
+          <w:sz w:val="24"/>
+          <w:szCs w:val="24"/>
+        </w:rPr>
+      </w:pPr>
+    </w:p>
+    <w:p>
+      <w:pPr>
+        <w:rPr>
+          <w:sz w:val="24"/>
+          <w:szCs w:val="24"/>
+        </w:rPr>
+      </w:pPr>
+    </w:p>
+    <w:p>
+      <w:pPr>
+        <w:rPr>
+          <w:sz w:val="24"/>
+          <w:szCs w:val="24"/>
+        </w:rPr>
+      </w:pPr>
+    </w:p>
     <w:p>
       <w:pPr>
         <w:rPr>
@@ -1761,60 +1738,38 @@
                 <w:szCs w:val="24"/>
               </w:rPr>
             </w:pPr>
-            <w:proofErr w:type="gramStart"/>
-            <w:r>
-              <w:rPr>
-                <w:b/>
-                <w:bCs/>
-                <w:sz w:val="24"/>
-                <w:szCs w:val="24"/>
-              </w:rPr>
-              <w:t>./</w:t>
-            </w:r>
-            <w:proofErr w:type="gramEnd"/>
-            <w:r>
-              <w:rPr>
-                <w:b/>
-                <w:bCs/>
-                <w:sz w:val="24"/>
-                <w:szCs w:val="24"/>
-              </w:rPr>
-              <w:t>DPLL 3_queens.cnf</w:t>
-            </w:r>
-          </w:p>
-        </w:tc>
-        <w:tc>
-          <w:tcPr>
-            <w:tcW w:w="3117" w:type="dxa"/>
-          </w:tcPr>
-          <w:p>
-            <w:pPr>
-              <w:rPr>
-                <w:b/>
-                <w:bCs/>
-                <w:sz w:val="24"/>
-                <w:szCs w:val="24"/>
-              </w:rPr>
-            </w:pPr>
-            <w:proofErr w:type="gramStart"/>
-            <w:r>
-              <w:rPr>
-                <w:b/>
-                <w:bCs/>
-                <w:sz w:val="24"/>
-                <w:szCs w:val="24"/>
-              </w:rPr>
-              <w:t>./</w:t>
-            </w:r>
-            <w:proofErr w:type="gramEnd"/>
-            <w:r>
-              <w:rPr>
-                <w:b/>
-                <w:bCs/>
-                <w:sz w:val="24"/>
-                <w:szCs w:val="24"/>
-              </w:rPr>
-              <w:t>DPLL 3_queens.cnf +UCH</w:t>
+            <w:r>
+              <w:rPr>
+                <w:b/>
+                <w:bCs/>
+                <w:sz w:val="24"/>
+                <w:szCs w:val="24"/>
+              </w:rPr>
+              <w:t>./DPLL 3_queens.cnf</w:t>
+            </w:r>
+          </w:p>
+        </w:tc>
+        <w:tc>
+          <w:tcPr>
+            <w:tcW w:w="3117" w:type="dxa"/>
+          </w:tcPr>
+          <w:p>
+            <w:pPr>
+              <w:rPr>
+                <w:b/>
+                <w:bCs/>
+                <w:sz w:val="24"/>
+                <w:szCs w:val="24"/>
+              </w:rPr>
+            </w:pPr>
+            <w:r>
+              <w:rPr>
+                <w:b/>
+                <w:bCs/>
+                <w:sz w:val="24"/>
+                <w:szCs w:val="24"/>
+              </w:rPr>
+              <w:t>./DPLL 3_queens.cnf +UCH</w:t>
             </w:r>
           </w:p>
         </w:tc>
@@ -1860,27 +1815,34 @@
                 <w:sz w:val="24"/>
                 <w:szCs w:val="24"/>
               </w:rPr>
-              <w:t>47</w:t>
-            </w:r>
-          </w:p>
-        </w:tc>
-        <w:tc>
-          <w:tcPr>
-            <w:tcW w:w="3117" w:type="dxa"/>
-          </w:tcPr>
-          <w:p>
-            <w:pPr>
-              <w:rPr>
-                <w:sz w:val="24"/>
-                <w:szCs w:val="24"/>
-              </w:rPr>
-            </w:pPr>
-            <w:r>
-              <w:rPr>
-                <w:sz w:val="24"/>
-                <w:szCs w:val="24"/>
-              </w:rPr>
-              <w:t>515</w:t>
+              <w:t>4</w:t>
+            </w:r>
+            <w:r>
+              <w:rPr>
+                <w:sz w:val="24"/>
+                <w:szCs w:val="24"/>
+              </w:rPr>
+              <w:t>3</w:t>
+            </w:r>
+          </w:p>
+        </w:tc>
+        <w:tc>
+          <w:tcPr>
+            <w:tcW w:w="3117" w:type="dxa"/>
+          </w:tcPr>
+          <w:p>
+            <w:pPr>
+              <w:rPr>
+                <w:sz w:val="24"/>
+                <w:szCs w:val="24"/>
+              </w:rPr>
+            </w:pPr>
+            <w:r>
+              <w:rPr>
+                <w:sz w:val="24"/>
+                <w:szCs w:val="24"/>
+              </w:rPr>
+              <w:t>1142</w:t>
             </w:r>
           </w:p>
         </w:tc>
@@ -1926,27 +1888,27 @@
                 <w:sz w:val="24"/>
                 <w:szCs w:val="24"/>
               </w:rPr>
-              <w:t>problem is unsatisfiable</w:t>
-            </w:r>
-          </w:p>
-        </w:tc>
-        <w:tc>
-          <w:tcPr>
-            <w:tcW w:w="3117" w:type="dxa"/>
-          </w:tcPr>
-          <w:p>
-            <w:pPr>
-              <w:rPr>
-                <w:sz w:val="24"/>
-                <w:szCs w:val="24"/>
-              </w:rPr>
-            </w:pPr>
-            <w:r>
-              <w:rPr>
-                <w:sz w:val="24"/>
-                <w:szCs w:val="24"/>
-              </w:rPr>
-              <w:t>problem is unsatisfiable</w:t>
+              <w:t>Problem is unsatisfiable</w:t>
+            </w:r>
+          </w:p>
+        </w:tc>
+        <w:tc>
+          <w:tcPr>
+            <w:tcW w:w="3117" w:type="dxa"/>
+          </w:tcPr>
+          <w:p>
+            <w:pPr>
+              <w:rPr>
+                <w:sz w:val="24"/>
+                <w:szCs w:val="24"/>
+              </w:rPr>
+            </w:pPr>
+            <w:r>
+              <w:rPr>
+                <w:sz w:val="24"/>
+                <w:szCs w:val="24"/>
+              </w:rPr>
+              <w:t>Problem is unsatisfiable</w:t>
             </w:r>
           </w:p>
         </w:tc>
@@ -2031,60 +1993,38 @@
                 <w:szCs w:val="24"/>
               </w:rPr>
             </w:pPr>
-            <w:proofErr w:type="gramStart"/>
-            <w:r>
-              <w:rPr>
-                <w:b/>
-                <w:bCs/>
-                <w:sz w:val="24"/>
-                <w:szCs w:val="24"/>
-              </w:rPr>
-              <w:t>./</w:t>
-            </w:r>
-            <w:proofErr w:type="gramEnd"/>
-            <w:r>
-              <w:rPr>
-                <w:b/>
-                <w:bCs/>
-                <w:sz w:val="24"/>
-                <w:szCs w:val="24"/>
-              </w:rPr>
-              <w:t>DPLL 4_queens.cnf</w:t>
-            </w:r>
-          </w:p>
-        </w:tc>
-        <w:tc>
-          <w:tcPr>
-            <w:tcW w:w="3117" w:type="dxa"/>
-          </w:tcPr>
-          <w:p>
-            <w:pPr>
-              <w:rPr>
-                <w:b/>
-                <w:bCs/>
-                <w:sz w:val="24"/>
-                <w:szCs w:val="24"/>
-              </w:rPr>
-            </w:pPr>
-            <w:proofErr w:type="gramStart"/>
-            <w:r>
-              <w:rPr>
-                <w:b/>
-                <w:bCs/>
-                <w:sz w:val="24"/>
-                <w:szCs w:val="24"/>
-              </w:rPr>
-              <w:t>./</w:t>
-            </w:r>
-            <w:proofErr w:type="gramEnd"/>
-            <w:r>
-              <w:rPr>
-                <w:b/>
-                <w:bCs/>
-                <w:sz w:val="24"/>
-                <w:szCs w:val="24"/>
-              </w:rPr>
-              <w:t>DPLL 4_queens.cnf +UCH</w:t>
+            <w:r>
+              <w:rPr>
+                <w:b/>
+                <w:bCs/>
+                <w:sz w:val="24"/>
+                <w:szCs w:val="24"/>
+              </w:rPr>
+              <w:t>./DPLL 4_queens.cnf</w:t>
+            </w:r>
+          </w:p>
+        </w:tc>
+        <w:tc>
+          <w:tcPr>
+            <w:tcW w:w="3117" w:type="dxa"/>
+          </w:tcPr>
+          <w:p>
+            <w:pPr>
+              <w:rPr>
+                <w:b/>
+                <w:bCs/>
+                <w:sz w:val="24"/>
+                <w:szCs w:val="24"/>
+              </w:rPr>
+            </w:pPr>
+            <w:r>
+              <w:rPr>
+                <w:b/>
+                <w:bCs/>
+                <w:sz w:val="24"/>
+                <w:szCs w:val="24"/>
+              </w:rPr>
+              <w:t>./DPLL 4_queens.cnf +UCH</w:t>
             </w:r>
           </w:p>
         </w:tc>
@@ -2130,27 +2070,27 @@
                 <w:sz w:val="24"/>
                 <w:szCs w:val="24"/>
               </w:rPr>
-              <w:t>133</w:t>
-            </w:r>
-          </w:p>
-        </w:tc>
-        <w:tc>
-          <w:tcPr>
-            <w:tcW w:w="3117" w:type="dxa"/>
-          </w:tcPr>
-          <w:p>
-            <w:pPr>
-              <w:rPr>
-                <w:sz w:val="24"/>
-                <w:szCs w:val="24"/>
-              </w:rPr>
-            </w:pPr>
-            <w:r>
-              <w:rPr>
-                <w:sz w:val="24"/>
-                <w:szCs w:val="24"/>
-              </w:rPr>
-              <w:t>3145</w:t>
+              <w:t>71</w:t>
+            </w:r>
+          </w:p>
+        </w:tc>
+        <w:tc>
+          <w:tcPr>
+            <w:tcW w:w="3117" w:type="dxa"/>
+          </w:tcPr>
+          <w:p>
+            <w:pPr>
+              <w:rPr>
+                <w:sz w:val="24"/>
+                <w:szCs w:val="24"/>
+              </w:rPr>
+            </w:pPr>
+            <w:r>
+              <w:rPr>
+                <w:sz w:val="24"/>
+                <w:szCs w:val="24"/>
+              </w:rPr>
+              <w:t>Does not finish</w:t>
             </w:r>
           </w:p>
         </w:tc>
@@ -2196,27 +2136,27 @@
                 <w:sz w:val="24"/>
                 <w:szCs w:val="24"/>
               </w:rPr>
-              <w:t>Q43 Q12 Q24 Q31</w:t>
-            </w:r>
-          </w:p>
-        </w:tc>
-        <w:tc>
-          <w:tcPr>
-            <w:tcW w:w="3117" w:type="dxa"/>
-          </w:tcPr>
-          <w:p>
-            <w:pPr>
-              <w:rPr>
-                <w:sz w:val="24"/>
-                <w:szCs w:val="24"/>
-              </w:rPr>
-            </w:pPr>
-            <w:r>
-              <w:rPr>
-                <w:sz w:val="24"/>
-                <w:szCs w:val="24"/>
-              </w:rPr>
-              <w:t>Q43 Q12 Q24 Q31</w:t>
+              <w:t>Q12 Q24 Q31 Q43</w:t>
+            </w:r>
+          </w:p>
+        </w:tc>
+        <w:tc>
+          <w:tcPr>
+            <w:tcW w:w="3117" w:type="dxa"/>
+          </w:tcPr>
+          <w:p>
+            <w:pPr>
+              <w:rPr>
+                <w:sz w:val="24"/>
+                <w:szCs w:val="24"/>
+              </w:rPr>
+            </w:pPr>
+            <w:r>
+              <w:rPr>
+                <w:sz w:val="24"/>
+                <w:szCs w:val="24"/>
+              </w:rPr>
+              <w:t>Does not finish</w:t>
             </w:r>
           </w:p>
         </w:tc>
@@ -2301,60 +2241,38 @@
                 <w:szCs w:val="24"/>
               </w:rPr>
             </w:pPr>
-            <w:proofErr w:type="gramStart"/>
-            <w:r>
-              <w:rPr>
-                <w:b/>
-                <w:bCs/>
-                <w:sz w:val="24"/>
-                <w:szCs w:val="24"/>
-              </w:rPr>
-              <w:t>./</w:t>
-            </w:r>
-            <w:proofErr w:type="gramEnd"/>
-            <w:r>
-              <w:rPr>
-                <w:b/>
-                <w:bCs/>
-                <w:sz w:val="24"/>
-                <w:szCs w:val="24"/>
-              </w:rPr>
-              <w:t>DPLL 5_queens.cnf</w:t>
-            </w:r>
-          </w:p>
-        </w:tc>
-        <w:tc>
-          <w:tcPr>
-            <w:tcW w:w="3117" w:type="dxa"/>
-          </w:tcPr>
-          <w:p>
-            <w:pPr>
-              <w:rPr>
-                <w:b/>
-                <w:bCs/>
-                <w:sz w:val="24"/>
-                <w:szCs w:val="24"/>
-              </w:rPr>
-            </w:pPr>
-            <w:proofErr w:type="gramStart"/>
-            <w:r>
-              <w:rPr>
-                <w:b/>
-                <w:bCs/>
-                <w:sz w:val="24"/>
-                <w:szCs w:val="24"/>
-              </w:rPr>
-              <w:t>./</w:t>
-            </w:r>
-            <w:proofErr w:type="gramEnd"/>
-            <w:r>
-              <w:rPr>
-                <w:b/>
-                <w:bCs/>
-                <w:sz w:val="24"/>
-                <w:szCs w:val="24"/>
-              </w:rPr>
-              <w:t>DPLL 5_queens.cnf +UCH</w:t>
+            <w:r>
+              <w:rPr>
+                <w:b/>
+                <w:bCs/>
+                <w:sz w:val="24"/>
+                <w:szCs w:val="24"/>
+              </w:rPr>
+              <w:t>./DPLL 5_queens.cnf</w:t>
+            </w:r>
+          </w:p>
+        </w:tc>
+        <w:tc>
+          <w:tcPr>
+            <w:tcW w:w="3117" w:type="dxa"/>
+          </w:tcPr>
+          <w:p>
+            <w:pPr>
+              <w:rPr>
+                <w:b/>
+                <w:bCs/>
+                <w:sz w:val="24"/>
+                <w:szCs w:val="24"/>
+              </w:rPr>
+            </w:pPr>
+            <w:r>
+              <w:rPr>
+                <w:b/>
+                <w:bCs/>
+                <w:sz w:val="24"/>
+                <w:szCs w:val="24"/>
+              </w:rPr>
+              <w:t>./DPLL 5_queens.cnf +UCH</w:t>
             </w:r>
           </w:p>
         </w:tc>
@@ -2420,7 +2338,7 @@
                 <w:sz w:val="24"/>
                 <w:szCs w:val="24"/>
               </w:rPr>
-              <w:t>682</w:t>
+              <w:t>26</w:t>
             </w:r>
           </w:p>
         </w:tc>
@@ -2466,27 +2384,27 @@
                 <w:sz w:val="24"/>
                 <w:szCs w:val="24"/>
               </w:rPr>
-              <w:t>Q53 Q45 Q11 Q24 Q32</w:t>
-            </w:r>
-          </w:p>
-        </w:tc>
-        <w:tc>
-          <w:tcPr>
-            <w:tcW w:w="3117" w:type="dxa"/>
-          </w:tcPr>
-          <w:p>
-            <w:pPr>
-              <w:rPr>
-                <w:sz w:val="24"/>
-                <w:szCs w:val="24"/>
-              </w:rPr>
-            </w:pPr>
-            <w:r>
-              <w:rPr>
-                <w:sz w:val="24"/>
-                <w:szCs w:val="24"/>
-              </w:rPr>
-              <w:t>Q53 Q41 Q15 Q34 Q22</w:t>
+              <w:t>Q11 Q23 Q35 Q42 Q54</w:t>
+            </w:r>
+          </w:p>
+        </w:tc>
+        <w:tc>
+          <w:tcPr>
+            <w:tcW w:w="3117" w:type="dxa"/>
+          </w:tcPr>
+          <w:p>
+            <w:pPr>
+              <w:rPr>
+                <w:sz w:val="24"/>
+                <w:szCs w:val="24"/>
+              </w:rPr>
+            </w:pPr>
+            <w:r>
+              <w:rPr>
+                <w:sz w:val="24"/>
+                <w:szCs w:val="24"/>
+              </w:rPr>
+              <w:t>Q11 Q23 Q35 Q42 Q54</w:t>
             </w:r>
           </w:p>
         </w:tc>
@@ -2571,60 +2489,38 @@
                 <w:szCs w:val="24"/>
               </w:rPr>
             </w:pPr>
-            <w:proofErr w:type="gramStart"/>
-            <w:r>
-              <w:rPr>
-                <w:b/>
-                <w:bCs/>
-                <w:sz w:val="24"/>
-                <w:szCs w:val="24"/>
-              </w:rPr>
-              <w:t>./</w:t>
-            </w:r>
-            <w:proofErr w:type="gramEnd"/>
-            <w:r>
-              <w:rPr>
-                <w:b/>
-                <w:bCs/>
-                <w:sz w:val="24"/>
-                <w:szCs w:val="24"/>
-              </w:rPr>
-              <w:t>DPLL 6_queens.cnf</w:t>
-            </w:r>
-          </w:p>
-        </w:tc>
-        <w:tc>
-          <w:tcPr>
-            <w:tcW w:w="3117" w:type="dxa"/>
-          </w:tcPr>
-          <w:p>
-            <w:pPr>
-              <w:rPr>
-                <w:b/>
-                <w:bCs/>
-                <w:sz w:val="24"/>
-                <w:szCs w:val="24"/>
-              </w:rPr>
-            </w:pPr>
-            <w:proofErr w:type="gramStart"/>
-            <w:r>
-              <w:rPr>
-                <w:b/>
-                <w:bCs/>
-                <w:sz w:val="24"/>
-                <w:szCs w:val="24"/>
-              </w:rPr>
-              <w:t>./</w:t>
-            </w:r>
-            <w:proofErr w:type="gramEnd"/>
-            <w:r>
-              <w:rPr>
-                <w:b/>
-                <w:bCs/>
-                <w:sz w:val="24"/>
-                <w:szCs w:val="24"/>
-              </w:rPr>
-              <w:t>DPLL 6_queens.cnf +UCH</w:t>
+            <w:r>
+              <w:rPr>
+                <w:b/>
+                <w:bCs/>
+                <w:sz w:val="24"/>
+                <w:szCs w:val="24"/>
+              </w:rPr>
+              <w:t>./DPLL 6_queens.cnf</w:t>
+            </w:r>
+          </w:p>
+        </w:tc>
+        <w:tc>
+          <w:tcPr>
+            <w:tcW w:w="3117" w:type="dxa"/>
+          </w:tcPr>
+          <w:p>
+            <w:pPr>
+              <w:rPr>
+                <w:b/>
+                <w:bCs/>
+                <w:sz w:val="24"/>
+                <w:szCs w:val="24"/>
+              </w:rPr>
+            </w:pPr>
+            <w:r>
+              <w:rPr>
+                <w:b/>
+                <w:bCs/>
+                <w:sz w:val="24"/>
+                <w:szCs w:val="24"/>
+              </w:rPr>
+              <w:t>./DPLL 6_queens.cnf +UCH</w:t>
             </w:r>
           </w:p>
         </w:tc>
@@ -2670,27 +2566,34 @@
                 <w:sz w:val="24"/>
                 <w:szCs w:val="24"/>
               </w:rPr>
-              <w:t>1835</w:t>
-            </w:r>
-          </w:p>
-        </w:tc>
-        <w:tc>
-          <w:tcPr>
-            <w:tcW w:w="3117" w:type="dxa"/>
-          </w:tcPr>
-          <w:p>
-            <w:pPr>
-              <w:rPr>
-                <w:sz w:val="24"/>
-                <w:szCs w:val="24"/>
-              </w:rPr>
-            </w:pPr>
-            <w:r>
-              <w:rPr>
-                <w:sz w:val="24"/>
-                <w:szCs w:val="24"/>
-              </w:rPr>
-              <w:t>Doesn’t even finish</w:t>
+              <w:t>483</w:t>
+            </w:r>
+          </w:p>
+        </w:tc>
+        <w:tc>
+          <w:tcPr>
+            <w:tcW w:w="3117" w:type="dxa"/>
+          </w:tcPr>
+          <w:p>
+            <w:pPr>
+              <w:rPr>
+                <w:sz w:val="24"/>
+                <w:szCs w:val="24"/>
+              </w:rPr>
+            </w:pPr>
+            <w:r>
+              <w:rPr>
+                <w:sz w:val="24"/>
+                <w:szCs w:val="24"/>
+              </w:rPr>
+              <w:t>Does</w:t>
+            </w:r>
+            <w:r>
+              <w:rPr>
+                <w:sz w:val="24"/>
+                <w:szCs w:val="24"/>
+              </w:rPr>
+              <w:t xml:space="preserve"> not finish</w:t>
             </w:r>
           </w:p>
         </w:tc>
@@ -2736,27 +2639,27 @@
                 <w:sz w:val="24"/>
                 <w:szCs w:val="24"/>
               </w:rPr>
-              <w:t>Q65 Q24 Q41 Q12 Q36 Q53</w:t>
-            </w:r>
-          </w:p>
-        </w:tc>
-        <w:tc>
-          <w:tcPr>
-            <w:tcW w:w="3117" w:type="dxa"/>
-          </w:tcPr>
-          <w:p>
-            <w:pPr>
-              <w:rPr>
-                <w:sz w:val="24"/>
-                <w:szCs w:val="24"/>
-              </w:rPr>
-            </w:pPr>
-            <w:r>
-              <w:rPr>
-                <w:sz w:val="24"/>
-                <w:szCs w:val="24"/>
-              </w:rPr>
-              <w:t>?</w:t>
+              <w:t>Q12 Q24 Q36 Q41 Q53 Q65</w:t>
+            </w:r>
+          </w:p>
+        </w:tc>
+        <w:tc>
+          <w:tcPr>
+            <w:tcW w:w="3117" w:type="dxa"/>
+          </w:tcPr>
+          <w:p>
+            <w:pPr>
+              <w:rPr>
+                <w:sz w:val="24"/>
+                <w:szCs w:val="24"/>
+              </w:rPr>
+            </w:pPr>
+            <w:r>
+              <w:rPr>
+                <w:sz w:val="24"/>
+                <w:szCs w:val="24"/>
+              </w:rPr>
+              <w:t>Does not finish</w:t>
             </w:r>
           </w:p>
         </w:tc>
@@ -3232,7 +3135,6 @@
   <w:style w:type="character" w:default="1" w:styleId="DefaultParagraphFont">
     <w:name w:val="Default Paragraph Font"/>
     <w:uiPriority w:val="1"/>
-    <w:semiHidden/>
     <w:unhideWhenUsed/>
   </w:style>
   <w:style w:type="table" w:default="1" w:styleId="TableNormal">

</xml_diff>

<commit_message>
forgot ot change command line arguments in result.docx...
</commit_message>
<xml_diff>
--- a/programming_assignment_2/RESULTS.docx
+++ b/programming_assignment_2/RESULTS.docx
@@ -63,30 +63,62 @@
           <w:sz w:val="24"/>
           <w:szCs w:val="24"/>
         </w:rPr>
-        <w:t>. I left my C++ solution in case that is wanted, but the python solution DPLL.py is what I am submitting and what my results are from. I still don’t know what I did differently in terms of logic in python, but it’s like that sometimes I guess.</w:t>
+        <w:t xml:space="preserve">. I left my C++ solution in case that is wanted, but the python solution DPLL.py is what I am submitting and what my results are from. I still don’t know what I did differently in terms of logic in python, but it’s like that </w:t>
       </w:r>
-    </w:p>
-    <w:p>
-      <w:pPr>
-        <w:rPr>
-          <w:sz w:val="24"/>
-          <w:szCs w:val="24"/>
-        </w:rPr>
-      </w:pPr>
-    </w:p>
-    <w:p>
-      <w:pPr>
-        <w:rPr>
-          <w:sz w:val="24"/>
-          <w:szCs w:val="24"/>
-        </w:rPr>
-      </w:pPr>
+      <w:proofErr w:type="gramStart"/>
       <w:r>
         <w:rPr>
           <w:sz w:val="24"/>
           <w:szCs w:val="24"/>
         </w:rPr>
-        <w:t>What I found interesting was that in some cases the UCH does indeed perform better than without, but in other cases it breaks entirely and runs an infinite loop, or just performs worse. Normal DPLL performs quite well in all cases, and I am glad I decided to redo the entire code (again) this time in Python, because it is much better. Either way, I am well beyond burnt out on this assignment.</w:t>
+        <w:t>sometimes</w:t>
+      </w:r>
+      <w:proofErr w:type="gramEnd"/>
+      <w:r>
+        <w:rPr>
+          <w:sz w:val="24"/>
+          <w:szCs w:val="24"/>
+        </w:rPr>
+        <w:t xml:space="preserve"> I guess.</w:t>
+      </w:r>
+    </w:p>
+    <w:p>
+      <w:pPr>
+        <w:rPr>
+          <w:sz w:val="24"/>
+          <w:szCs w:val="24"/>
+        </w:rPr>
+      </w:pPr>
+    </w:p>
+    <w:p>
+      <w:pPr>
+        <w:rPr>
+          <w:sz w:val="24"/>
+          <w:szCs w:val="24"/>
+        </w:rPr>
+      </w:pPr>
+      <w:r>
+        <w:rPr>
+          <w:sz w:val="24"/>
+          <w:szCs w:val="24"/>
+        </w:rPr>
+        <w:t xml:space="preserve">What I found interesting was that in some cases </w:t>
+      </w:r>
+      <w:proofErr w:type="gramStart"/>
+      <w:r>
+        <w:rPr>
+          <w:sz w:val="24"/>
+          <w:szCs w:val="24"/>
+        </w:rPr>
+        <w:t>the UCH</w:t>
+      </w:r>
+      <w:proofErr w:type="gramEnd"/>
+      <w:r>
+        <w:rPr>
+          <w:sz w:val="24"/>
+          <w:szCs w:val="24"/>
+        </w:rPr>
+        <w:t xml:space="preserve"> does indeed perform better than without, but in other cases it breaks entirely and runs an infinite loop, or just performs worse. Normal DPLL performs quite well in all cases, and I am glad I decided to redo the entire code (again) this time in Python, because it is much better. Either way, I am well beyond burnt out on this assignment.</w:t>
       </w:r>
     </w:p>
     <w:p>
@@ -169,7 +201,16 @@
                 <w:sz w:val="24"/>
                 <w:szCs w:val="24"/>
               </w:rPr>
-              <w:t xml:space="preserve">./DPLL </w:t>
+              <w:t>python3 DPLL.py</w:t>
+            </w:r>
+            <w:r>
+              <w:rPr>
+                <w:b/>
+                <w:bCs/>
+                <w:sz w:val="24"/>
+                <w:szCs w:val="24"/>
+              </w:rPr>
+              <w:t xml:space="preserve"> </w:t>
             </w:r>
             <w:proofErr w:type="spellStart"/>
             <w:r>
@@ -204,7 +245,16 @@
                 <w:sz w:val="24"/>
                 <w:szCs w:val="24"/>
               </w:rPr>
-              <w:t xml:space="preserve">./DPLL </w:t>
+              <w:t>python3 DPLL.py</w:t>
+            </w:r>
+            <w:r>
+              <w:rPr>
+                <w:b/>
+                <w:bCs/>
+                <w:sz w:val="24"/>
+                <w:szCs w:val="24"/>
+              </w:rPr>
+              <w:t xml:space="preserve"> </w:t>
             </w:r>
             <w:proofErr w:type="spellStart"/>
             <w:r>
@@ -257,7 +307,16 @@
                 <w:sz w:val="24"/>
                 <w:szCs w:val="24"/>
               </w:rPr>
-              <w:t xml:space="preserve">./DPLL </w:t>
+              <w:t>python3 DPLL.py</w:t>
+            </w:r>
+            <w:r>
+              <w:rPr>
+                <w:b/>
+                <w:bCs/>
+                <w:sz w:val="24"/>
+                <w:szCs w:val="24"/>
+              </w:rPr>
+              <w:t xml:space="preserve"> </w:t>
             </w:r>
             <w:proofErr w:type="spellStart"/>
             <w:r>
@@ -316,7 +375,6 @@
           </w:tcPr>
           <w:p>
             <w:pPr>
-              <w:spacing w:after="0" w:line="240" w:lineRule="auto"/>
               <w:rPr>
                 <w:sz w:val="24"/>
                 <w:szCs w:val="24"/>
@@ -345,7 +403,6 @@
           </w:tcPr>
           <w:p>
             <w:pPr>
-              <w:spacing w:after="0" w:line="240" w:lineRule="auto"/>
               <w:rPr>
                 <w:sz w:val="24"/>
                 <w:szCs w:val="24"/>
@@ -423,7 +480,6 @@
           </w:tcPr>
           <w:p>
             <w:pPr>
-              <w:spacing w:after="0" w:line="240" w:lineRule="auto"/>
               <w:rPr>
                 <w:sz w:val="24"/>
                 <w:szCs w:val="24"/>
@@ -459,7 +515,6 @@
           </w:tcPr>
           <w:p>
             <w:pPr>
-              <w:spacing w:after="0" w:line="240" w:lineRule="auto"/>
               <w:rPr>
                 <w:sz w:val="24"/>
                 <w:szCs w:val="24"/>
@@ -495,7 +550,6 @@
           </w:tcPr>
           <w:p>
             <w:pPr>
-              <w:spacing w:after="0" w:line="240" w:lineRule="auto"/>
               <w:rPr>
                 <w:sz w:val="24"/>
                 <w:szCs w:val="24"/>
@@ -623,7 +677,16 @@
                 <w:sz w:val="24"/>
                 <w:szCs w:val="24"/>
               </w:rPr>
-              <w:t xml:space="preserve">./DPLL </w:t>
+              <w:t>python3 DPLL.py</w:t>
+            </w:r>
+            <w:r>
+              <w:rPr>
+                <w:b/>
+                <w:bCs/>
+                <w:sz w:val="24"/>
+                <w:szCs w:val="24"/>
+              </w:rPr>
+              <w:t xml:space="preserve"> </w:t>
             </w:r>
             <w:proofErr w:type="spellStart"/>
             <w:r>
@@ -667,7 +730,16 @@
                 <w:sz w:val="24"/>
                 <w:szCs w:val="24"/>
               </w:rPr>
-              <w:t xml:space="preserve">./DPLL </w:t>
+              <w:t>python3 DPLL.py</w:t>
+            </w:r>
+            <w:r>
+              <w:rPr>
+                <w:b/>
+                <w:bCs/>
+                <w:sz w:val="24"/>
+                <w:szCs w:val="24"/>
+              </w:rPr>
+              <w:t xml:space="preserve"> </w:t>
             </w:r>
             <w:proofErr w:type="spellStart"/>
             <w:r>
@@ -711,7 +783,16 @@
                 <w:sz w:val="24"/>
                 <w:szCs w:val="24"/>
               </w:rPr>
-              <w:t xml:space="preserve">./DPLL </w:t>
+              <w:t>python3 DPLL.py</w:t>
+            </w:r>
+            <w:r>
+              <w:rPr>
+                <w:b/>
+                <w:bCs/>
+                <w:sz w:val="24"/>
+                <w:szCs w:val="24"/>
+              </w:rPr>
+              <w:t xml:space="preserve"> </w:t>
             </w:r>
             <w:proofErr w:type="spellStart"/>
             <w:r>
@@ -770,7 +851,6 @@
           </w:tcPr>
           <w:p>
             <w:pPr>
-              <w:spacing w:after="0" w:line="240" w:lineRule="auto"/>
               <w:rPr>
                 <w:sz w:val="24"/>
                 <w:szCs w:val="24"/>
@@ -1020,7 +1100,16 @@
                 <w:sz w:val="24"/>
                 <w:szCs w:val="24"/>
               </w:rPr>
-              <w:t xml:space="preserve">./DPLL </w:t>
+              <w:t>python3 DPLL.py</w:t>
+            </w:r>
+            <w:r>
+              <w:rPr>
+                <w:b/>
+                <w:bCs/>
+                <w:sz w:val="24"/>
+                <w:szCs w:val="24"/>
+              </w:rPr>
+              <w:t xml:space="preserve"> </w:t>
             </w:r>
             <w:proofErr w:type="spellStart"/>
             <w:r>
@@ -1064,7 +1153,16 @@
                 <w:sz w:val="24"/>
                 <w:szCs w:val="24"/>
               </w:rPr>
-              <w:t xml:space="preserve">./DPLL </w:t>
+              <w:t>python3 DPLL.py</w:t>
+            </w:r>
+            <w:r>
+              <w:rPr>
+                <w:b/>
+                <w:bCs/>
+                <w:sz w:val="24"/>
+                <w:szCs w:val="24"/>
+              </w:rPr>
+              <w:t xml:space="preserve"> </w:t>
             </w:r>
             <w:proofErr w:type="spellStart"/>
             <w:r>
@@ -1195,7 +1293,6 @@
           </w:tcPr>
           <w:p>
             <w:pPr>
-              <w:spacing w:after="0" w:line="240" w:lineRule="auto"/>
               <w:rPr>
                 <w:sz w:val="24"/>
                 <w:szCs w:val="24"/>
@@ -1365,7 +1462,16 @@
                 <w:sz w:val="24"/>
                 <w:szCs w:val="24"/>
               </w:rPr>
-              <w:t xml:space="preserve">./DPLL </w:t>
+              <w:t>python3 DPLL.py</w:t>
+            </w:r>
+            <w:r>
+              <w:rPr>
+                <w:b/>
+                <w:bCs/>
+                <w:sz w:val="24"/>
+                <w:szCs w:val="24"/>
+              </w:rPr>
+              <w:t xml:space="preserve"> </w:t>
             </w:r>
             <w:proofErr w:type="spellStart"/>
             <w:r>
@@ -1409,7 +1515,16 @@
                 <w:sz w:val="24"/>
                 <w:szCs w:val="24"/>
               </w:rPr>
-              <w:t xml:space="preserve">./DPLL </w:t>
+              <w:t>python3 DPLL.py</w:t>
+            </w:r>
+            <w:r>
+              <w:rPr>
+                <w:b/>
+                <w:bCs/>
+                <w:sz w:val="24"/>
+                <w:szCs w:val="24"/>
+              </w:rPr>
+              <w:t xml:space="preserve"> </w:t>
             </w:r>
             <w:proofErr w:type="spellStart"/>
             <w:r>
@@ -1745,7 +1860,16 @@
                 <w:sz w:val="24"/>
                 <w:szCs w:val="24"/>
               </w:rPr>
-              <w:t>./DPLL 3_queens.cnf</w:t>
+              <w:t>python3 DPLL.py</w:t>
+            </w:r>
+            <w:r>
+              <w:rPr>
+                <w:b/>
+                <w:bCs/>
+                <w:sz w:val="24"/>
+                <w:szCs w:val="24"/>
+              </w:rPr>
+              <w:t xml:space="preserve"> 3_queens.cnf</w:t>
             </w:r>
           </w:p>
         </w:tc>
@@ -1769,7 +1893,16 @@
                 <w:sz w:val="24"/>
                 <w:szCs w:val="24"/>
               </w:rPr>
-              <w:t>./DPLL 3_queens.cnf +UCH</w:t>
+              <w:t>python3 DPLL.py</w:t>
+            </w:r>
+            <w:r>
+              <w:rPr>
+                <w:b/>
+                <w:bCs/>
+                <w:sz w:val="24"/>
+                <w:szCs w:val="24"/>
+              </w:rPr>
+              <w:t xml:space="preserve"> 3_queens.cnf +UCH</w:t>
             </w:r>
           </w:p>
         </w:tc>
@@ -2000,7 +2133,16 @@
                 <w:sz w:val="24"/>
                 <w:szCs w:val="24"/>
               </w:rPr>
-              <w:t>./DPLL 4_queens.cnf</w:t>
+              <w:t>python3 DPLL.py</w:t>
+            </w:r>
+            <w:r>
+              <w:rPr>
+                <w:b/>
+                <w:bCs/>
+                <w:sz w:val="24"/>
+                <w:szCs w:val="24"/>
+              </w:rPr>
+              <w:t xml:space="preserve"> 4_queens.cnf</w:t>
             </w:r>
           </w:p>
         </w:tc>
@@ -2024,7 +2166,16 @@
                 <w:sz w:val="24"/>
                 <w:szCs w:val="24"/>
               </w:rPr>
-              <w:t>./DPLL 4_queens.cnf +UCH</w:t>
+              <w:t>python3 DPLL.py</w:t>
+            </w:r>
+            <w:r>
+              <w:rPr>
+                <w:b/>
+                <w:bCs/>
+                <w:sz w:val="24"/>
+                <w:szCs w:val="24"/>
+              </w:rPr>
+              <w:t xml:space="preserve"> 4_queens.cnf +UCH</w:t>
             </w:r>
           </w:p>
         </w:tc>
@@ -2248,7 +2399,16 @@
                 <w:sz w:val="24"/>
                 <w:szCs w:val="24"/>
               </w:rPr>
-              <w:t>./DPLL 5_queens.cnf</w:t>
+              <w:t>python3 DPLL.py</w:t>
+            </w:r>
+            <w:r>
+              <w:rPr>
+                <w:b/>
+                <w:bCs/>
+                <w:sz w:val="24"/>
+                <w:szCs w:val="24"/>
+              </w:rPr>
+              <w:t xml:space="preserve"> 5_queens.cnf</w:t>
             </w:r>
           </w:p>
         </w:tc>
@@ -2272,7 +2432,16 @@
                 <w:sz w:val="24"/>
                 <w:szCs w:val="24"/>
               </w:rPr>
-              <w:t>./DPLL 5_queens.cnf +UCH</w:t>
+              <w:t>python3 DPLL.py</w:t>
+            </w:r>
+            <w:r>
+              <w:rPr>
+                <w:b/>
+                <w:bCs/>
+                <w:sz w:val="24"/>
+                <w:szCs w:val="24"/>
+              </w:rPr>
+              <w:t xml:space="preserve"> 5_queens.cnf +UCH</w:t>
             </w:r>
           </w:p>
         </w:tc>
@@ -2496,7 +2665,16 @@
                 <w:sz w:val="24"/>
                 <w:szCs w:val="24"/>
               </w:rPr>
-              <w:t>./DPLL 6_queens.cnf</w:t>
+              <w:t>python3 DPLL.py</w:t>
+            </w:r>
+            <w:r>
+              <w:rPr>
+                <w:b/>
+                <w:bCs/>
+                <w:sz w:val="24"/>
+                <w:szCs w:val="24"/>
+              </w:rPr>
+              <w:t xml:space="preserve"> 6_queens.cnf</w:t>
             </w:r>
           </w:p>
         </w:tc>
@@ -2520,7 +2698,16 @@
                 <w:sz w:val="24"/>
                 <w:szCs w:val="24"/>
               </w:rPr>
-              <w:t>./DPLL 6_queens.cnf +UCH</w:t>
+              <w:t>python3 DPLL.py</w:t>
+            </w:r>
+            <w:r>
+              <w:rPr>
+                <w:b/>
+                <w:bCs/>
+                <w:sz w:val="24"/>
+                <w:szCs w:val="24"/>
+              </w:rPr>
+              <w:t xml:space="preserve"> 6_queens.cnf +UCH</w:t>
             </w:r>
           </w:p>
         </w:tc>
@@ -3135,6 +3322,7 @@
   <w:style w:type="character" w:default="1" w:styleId="DefaultParagraphFont">
     <w:name w:val="Default Paragraph Font"/>
     <w:uiPriority w:val="1"/>
+    <w:semiHidden/>
     <w:unhideWhenUsed/>
   </w:style>
   <w:style w:type="table" w:default="1" w:styleId="TableNormal">

</xml_diff>